<commit_message>
[Fix] URL his point of month
</commit_message>
<xml_diff>
--- a/API-ClaimDiBikePoint.docx
+++ b/API-ClaimDiBikePoint.docx
@@ -1552,15 +1552,18 @@
         </w:rPr>
         <w:t xml:space="preserve"> </w:t>
       </w:r>
-      <w:hyperlink r:id="rId10" w:history="1">
-        <w:r>
-          <w:rPr>
-            <w:rStyle w:val="Hyperlink"/>
-            <w:rFonts w:ascii="Tahoma" w:hAnsi="Tahoma" w:cs="Tahoma"/>
-          </w:rPr>
-          <w:t>http://apiv2.claimdi.com/v2/surveyorpoint/level_of_member</w:t>
-        </w:r>
-      </w:hyperlink>
+      <w:r>
+        <w:rPr>
+          <w:rFonts w:ascii="Tahoma" w:hAnsi="Tahoma" w:cs="Tahoma"/>
+        </w:rPr>
+        <w:t>http://apiv2.claimdi.com/</w:t>
+      </w:r>
+      <w:r>
+        <w:rPr>
+          <w:rFonts w:ascii="Tahoma" w:hAnsi="Tahoma" w:cs="Tahoma"/>
+        </w:rPr>
+        <w:t>v2/surveyorpoint/history_point_of_month</w:t>
+      </w:r>
     </w:p>
     <w:p>
       <w:pPr>
@@ -1611,6 +1614,8 @@
         </w:rPr>
         <w:t xml:space="preserve"> {</w:t>
       </w:r>
+      <w:bookmarkStart w:id="0" w:name="_GoBack"/>
+      <w:bookmarkEnd w:id="0"/>
     </w:p>
     <w:p>
       <w:pPr>
@@ -2328,8 +2333,6 @@
         </w:rPr>
         <w:t>": 100,</w:t>
       </w:r>
-      <w:bookmarkStart w:id="0" w:name="_GoBack"/>
-      <w:bookmarkEnd w:id="0"/>
     </w:p>
     <w:p>
       <w:pPr>
@@ -2661,7 +2664,7 @@
         </w:rPr>
         <w:pict>
           <v:shape id="_x0000_i1028" type="#_x0000_t75" style="width:174.75pt;height:310.85pt">
-            <v:imagedata r:id="rId11" o:title="TaskHistory"/>
+            <v:imagedata r:id="rId10" o:title="TaskHistory"/>
           </v:shape>
         </w:pict>
       </w:r>
@@ -3400,7 +3403,7 @@
         </w:rPr>
         <w:pict>
           <v:shape id="_x0000_i1029" type="#_x0000_t75" style="width:235.3pt;height:243.2pt">
-            <v:imagedata r:id="rId12" o:title="TaskPointHistory"/>
+            <v:imagedata r:id="rId11" o:title="TaskPointHistory"/>
           </v:shape>
         </w:pict>
       </w:r>

</xml_diff>